<commit_message>
fix formatting of tests
</commit_message>
<xml_diff>
--- a/Game-Plan.docx
+++ b/Game-Plan.docx
@@ -76,7 +76,13 @@
         </w:numPr>
       </w:pPr>
       <w:r>
-        <w:t>Check to see user has not guessed letter before (so they can’t re-try the same letter and lose)</w:t>
+        <w:t xml:space="preserve">Check to see user has not guessed letter before (so they </w:t>
+      </w:r>
+      <w:r>
+        <w:t>cannot</w:t>
+      </w:r>
+      <w:r>
+        <w:t xml:space="preserve"> re-try the same letter and lose)</w:t>
       </w:r>
     </w:p>
     <w:p>
@@ -103,7 +109,6 @@
         <w:t>Display the word the user has guessed so far</w:t>
       </w:r>
     </w:p>
-    <w:p/>
     <w:p/>
     <w:p>
       <w:pPr>
@@ -182,6 +187,15 @@
           </wp:inline>
         </w:drawing>
       </w:r>
+    </w:p>
+    <w:p>
+      <w:pPr>
+        <w:pStyle w:val="ListParagraph"/>
+        <w:numPr>
+          <w:ilvl w:val="2"/>
+          <w:numId w:val="1"/>
+        </w:numPr>
+      </w:pPr>
       <w:r>
         <w:t xml:space="preserve"> (This should not cause any errors)</w:t>
       </w:r>
@@ -246,6 +260,15 @@
           </wp:inline>
         </w:drawing>
       </w:r>
+    </w:p>
+    <w:p>
+      <w:pPr>
+        <w:pStyle w:val="ListParagraph"/>
+        <w:numPr>
+          <w:ilvl w:val="2"/>
+          <w:numId w:val="1"/>
+        </w:numPr>
+      </w:pPr>
       <w:r>
         <w:t>(This should include the user name)</w:t>
       </w:r>
@@ -322,6 +345,15 @@
           </wp:inline>
         </w:drawing>
       </w:r>
+    </w:p>
+    <w:p>
+      <w:pPr>
+        <w:pStyle w:val="ListParagraph"/>
+        <w:numPr>
+          <w:ilvl w:val="2"/>
+          <w:numId w:val="1"/>
+        </w:numPr>
+      </w:pPr>
       <w:r>
         <w:t>This should always throw a user error</w:t>
       </w:r>
@@ -387,6 +419,15 @@
           </wp:inline>
         </w:drawing>
       </w:r>
+    </w:p>
+    <w:p>
+      <w:pPr>
+        <w:pStyle w:val="ListParagraph"/>
+        <w:numPr>
+          <w:ilvl w:val="2"/>
+          <w:numId w:val="1"/>
+        </w:numPr>
+      </w:pPr>
       <w:r>
         <w:t>This should always throw a user error</w:t>
       </w:r>
@@ -451,6 +492,15 @@
           </wp:inline>
         </w:drawing>
       </w:r>
+    </w:p>
+    <w:p>
+      <w:pPr>
+        <w:pStyle w:val="ListParagraph"/>
+        <w:numPr>
+          <w:ilvl w:val="2"/>
+          <w:numId w:val="1"/>
+        </w:numPr>
+      </w:pPr>
       <w:r>
         <w:t>This should always throw</w:t>
       </w:r>
@@ -515,6 +565,15 @@
           </wp:inline>
         </w:drawing>
       </w:r>
+    </w:p>
+    <w:p>
+      <w:pPr>
+        <w:pStyle w:val="ListParagraph"/>
+        <w:numPr>
+          <w:ilvl w:val="2"/>
+          <w:numId w:val="1"/>
+        </w:numPr>
+      </w:pPr>
       <w:r>
         <w:t>This should always work</w:t>
       </w:r>
@@ -636,7 +695,7 @@
       <w:pPr>
         <w:pStyle w:val="ListParagraph"/>
         <w:numPr>
-          <w:ilvl w:val="1"/>
+          <w:ilvl w:val="2"/>
           <w:numId w:val="1"/>
         </w:numPr>
       </w:pPr>
@@ -706,7 +765,19 @@
         </w:drawing>
       </w:r>
       <w:r>
-        <w:t xml:space="preserve"> Should look something like this </w:t>
+        <w:t xml:space="preserve"> </w:t>
+      </w:r>
+    </w:p>
+    <w:p>
+      <w:pPr>
+        <w:pStyle w:val="ListParagraph"/>
+        <w:numPr>
+          <w:ilvl w:val="2"/>
+          <w:numId w:val="1"/>
+        </w:numPr>
+      </w:pPr>
+      <w:r>
+        <w:t xml:space="preserve">Should look something like this </w:t>
       </w:r>
     </w:p>
     <w:p>
@@ -770,7 +841,19 @@
         </w:drawing>
       </w:r>
       <w:r>
-        <w:t xml:space="preserve"> This should show up if it is a valid </w:t>
+        <w:t xml:space="preserve"> </w:t>
+      </w:r>
+    </w:p>
+    <w:p>
+      <w:pPr>
+        <w:pStyle w:val="ListParagraph"/>
+        <w:numPr>
+          <w:ilvl w:val="2"/>
+          <w:numId w:val="1"/>
+        </w:numPr>
+      </w:pPr>
+      <w:r>
+        <w:t xml:space="preserve">This should show up if it is a valid </w:t>
       </w:r>
       <w:r>
         <w:t>letter guess</w:t>
@@ -836,6 +919,15 @@
           </wp:inline>
         </w:drawing>
       </w:r>
+    </w:p>
+    <w:p>
+      <w:pPr>
+        <w:pStyle w:val="ListParagraph"/>
+        <w:numPr>
+          <w:ilvl w:val="2"/>
+          <w:numId w:val="1"/>
+        </w:numPr>
+      </w:pPr>
       <w:r>
         <w:t>An informative error message should show up if a letter that is not a-z or A-Z shows up</w:t>
       </w:r>
@@ -919,6 +1011,15 @@
           </wp:inline>
         </w:drawing>
       </w:r>
+    </w:p>
+    <w:p>
+      <w:pPr>
+        <w:pStyle w:val="ListParagraph"/>
+        <w:numPr>
+          <w:ilvl w:val="2"/>
+          <w:numId w:val="1"/>
+        </w:numPr>
+      </w:pPr>
       <w:r>
         <w:t>An error message alike this should be displayed.</w:t>
       </w:r>
@@ -1057,6 +1158,15 @@
           </wp:inline>
         </w:drawing>
       </w:r>
+    </w:p>
+    <w:p>
+      <w:pPr>
+        <w:pStyle w:val="ListParagraph"/>
+        <w:numPr>
+          <w:ilvl w:val="2"/>
+          <w:numId w:val="1"/>
+        </w:numPr>
+      </w:pPr>
       <w:r>
         <w:t>”You have 6 lives remaining!” is an example message of this.</w:t>
       </w:r>

</xml_diff>